<commit_message>
deal a card from the deck
</commit_message>
<xml_diff>
--- a/Assignment 1/word files/PereraSachini.docx
+++ b/Assignment 1/word files/PereraSachini.docx
@@ -6,6 +6,7 @@
       <w:pPr>
         <w:pStyle w:val="Heading2"/>
         <w:rPr>
+          <w:sz w:val="44"/>
           <w:u w:val="single"/>
         </w:rPr>
       </w:pPr>
@@ -13,11 +14,13 @@
         <w:rPr>
           <w:rStyle w:val="Heading1Char"/>
           <w:b/>
+          <w:sz w:val="52"/>
         </w:rPr>
         <w:t xml:space="preserve">Analysis </w:t>
       </w:r>
       <w:r>
         <w:rPr>
+          <w:sz w:val="44"/>
           <w:u w:val="single"/>
         </w:rPr>
         <w:t>[ONE-THREE pages]: Convert the supplied software specification to a list of User Stories (non-ICT technical language). Present the list as a bullet point list or a table.</w:t>
@@ -31,12 +34,12 @@
           <w:numId w:val="3"/>
         </w:numPr>
         <w:rPr>
-          <w:sz w:val="24"/>
-        </w:rPr>
-      </w:pPr>
-      <w:r>
-        <w:rPr>
-          <w:sz w:val="24"/>
+          <w:sz w:val="40"/>
+        </w:rPr>
+      </w:pPr>
+      <w:r>
+        <w:rPr>
+          <w:sz w:val="40"/>
         </w:rPr>
         <w:t>Start the app</w:t>
       </w:r>
@@ -49,12 +52,12 @@
           <w:numId w:val="3"/>
         </w:numPr>
         <w:rPr>
-          <w:sz w:val="24"/>
-        </w:rPr>
-      </w:pPr>
-      <w:r>
-        <w:rPr>
-          <w:sz w:val="24"/>
+          <w:sz w:val="40"/>
+        </w:rPr>
+      </w:pPr>
+      <w:r>
+        <w:rPr>
+          <w:sz w:val="40"/>
         </w:rPr>
         <w:t>Show welcome message</w:t>
       </w:r>
@@ -67,12 +70,12 @@
           <w:numId w:val="3"/>
         </w:numPr>
         <w:rPr>
-          <w:sz w:val="24"/>
-        </w:rPr>
-      </w:pPr>
-      <w:r>
-        <w:rPr>
-          <w:sz w:val="24"/>
+          <w:sz w:val="40"/>
+        </w:rPr>
+      </w:pPr>
+      <w:r>
+        <w:rPr>
+          <w:sz w:val="40"/>
         </w:rPr>
         <w:t>Get the users name</w:t>
       </w:r>
@@ -85,12 +88,12 @@
           <w:numId w:val="3"/>
         </w:numPr>
         <w:rPr>
-          <w:sz w:val="24"/>
-        </w:rPr>
-      </w:pPr>
-      <w:r>
-        <w:rPr>
-          <w:sz w:val="24"/>
+          <w:sz w:val="40"/>
+        </w:rPr>
+      </w:pPr>
+      <w:r>
+        <w:rPr>
+          <w:sz w:val="40"/>
         </w:rPr>
         <w:t>Show main menu</w:t>
       </w:r>
@@ -103,12 +106,12 @@
           <w:numId w:val="3"/>
         </w:numPr>
         <w:rPr>
-          <w:sz w:val="24"/>
-        </w:rPr>
-      </w:pPr>
-      <w:r>
-        <w:rPr>
-          <w:sz w:val="24"/>
+          <w:sz w:val="40"/>
+        </w:rPr>
+      </w:pPr>
+      <w:r>
+        <w:rPr>
+          <w:sz w:val="40"/>
         </w:rPr>
         <w:t>User start a new Game</w:t>
       </w:r>
@@ -121,24 +124,24 @@
           <w:numId w:val="3"/>
         </w:numPr>
         <w:rPr>
-          <w:sz w:val="24"/>
-        </w:rPr>
-      </w:pPr>
-      <w:r>
-        <w:rPr>
-          <w:sz w:val="24"/>
+          <w:sz w:val="40"/>
+        </w:rPr>
+      </w:pPr>
+      <w:r>
+        <w:rPr>
+          <w:sz w:val="40"/>
         </w:rPr>
         <w:t>Show</w:t>
       </w:r>
       <w:r>
         <w:rPr>
-          <w:sz w:val="24"/>
+          <w:sz w:val="40"/>
         </w:rPr>
         <w:t xml:space="preserve"> how to play</w:t>
       </w:r>
       <w:r>
         <w:rPr>
-          <w:sz w:val="24"/>
+          <w:sz w:val="40"/>
         </w:rPr>
         <w:t xml:space="preserve"> the game</w:t>
       </w:r>
@@ -151,12 +154,12 @@
           <w:numId w:val="3"/>
         </w:numPr>
         <w:rPr>
-          <w:sz w:val="24"/>
-        </w:rPr>
-      </w:pPr>
-      <w:r>
-        <w:rPr>
-          <w:sz w:val="24"/>
+          <w:sz w:val="40"/>
+        </w:rPr>
+      </w:pPr>
+      <w:r>
+        <w:rPr>
+          <w:sz w:val="40"/>
         </w:rPr>
         <w:t>exit the app</w:t>
       </w:r>
@@ -169,12 +172,12 @@
           <w:numId w:val="3"/>
         </w:numPr>
         <w:rPr>
-          <w:sz w:val="24"/>
-        </w:rPr>
-      </w:pPr>
-      <w:r>
-        <w:rPr>
-          <w:sz w:val="24"/>
+          <w:sz w:val="40"/>
+        </w:rPr>
+      </w:pPr>
+      <w:r>
+        <w:rPr>
+          <w:sz w:val="40"/>
         </w:rPr>
         <w:t>Get the number of players from the user</w:t>
       </w:r>
@@ -187,12 +190,12 @@
           <w:numId w:val="3"/>
         </w:numPr>
         <w:rPr>
-          <w:sz w:val="24"/>
-        </w:rPr>
-      </w:pPr>
-      <w:r>
-        <w:rPr>
-          <w:sz w:val="24"/>
+          <w:sz w:val="40"/>
+        </w:rPr>
+      </w:pPr>
+      <w:r>
+        <w:rPr>
+          <w:sz w:val="40"/>
         </w:rPr>
         <w:t>Select a dealer randomly</w:t>
       </w:r>
@@ -205,12 +208,12 @@
           <w:numId w:val="3"/>
         </w:numPr>
         <w:rPr>
-          <w:sz w:val="24"/>
-        </w:rPr>
-      </w:pPr>
-      <w:r>
-        <w:rPr>
-          <w:sz w:val="24"/>
+          <w:sz w:val="40"/>
+        </w:rPr>
+      </w:pPr>
+      <w:r>
+        <w:rPr>
+          <w:sz w:val="40"/>
         </w:rPr>
         <w:t>Show Next Player</w:t>
       </w:r>
@@ -223,12 +226,12 @@
           <w:numId w:val="3"/>
         </w:numPr>
         <w:rPr>
-          <w:sz w:val="24"/>
-        </w:rPr>
-      </w:pPr>
-      <w:r>
-        <w:rPr>
-          <w:sz w:val="24"/>
+          <w:sz w:val="40"/>
+        </w:rPr>
+      </w:pPr>
+      <w:r>
+        <w:rPr>
+          <w:sz w:val="40"/>
         </w:rPr>
         <w:t>Deal 8 cards to each player</w:t>
       </w:r>
@@ -241,12 +244,12 @@
           <w:numId w:val="3"/>
         </w:numPr>
         <w:rPr>
-          <w:sz w:val="24"/>
-        </w:rPr>
-      </w:pPr>
-      <w:r>
-        <w:rPr>
-          <w:sz w:val="24"/>
+          <w:sz w:val="40"/>
+        </w:rPr>
+      </w:pPr>
+      <w:r>
+        <w:rPr>
+          <w:sz w:val="40"/>
         </w:rPr>
         <w:t>Show the deck</w:t>
       </w:r>
@@ -259,12 +262,12 @@
           <w:numId w:val="3"/>
         </w:numPr>
         <w:rPr>
-          <w:sz w:val="24"/>
-        </w:rPr>
-      </w:pPr>
-      <w:r>
-        <w:rPr>
-          <w:sz w:val="24"/>
+          <w:sz w:val="40"/>
+        </w:rPr>
+      </w:pPr>
+      <w:r>
+        <w:rPr>
+          <w:sz w:val="40"/>
         </w:rPr>
         <w:t>Show a sub menu</w:t>
       </w:r>
@@ -277,20 +280,14 @@
           <w:numId w:val="3"/>
         </w:numPr>
         <w:rPr>
-          <w:sz w:val="24"/>
-        </w:rPr>
-      </w:pPr>
-      <w:r>
-        <w:rPr>
-          <w:sz w:val="24"/>
-        </w:rPr>
-        <w:t>User p</w:t>
-      </w:r>
-      <w:r>
-        <w:rPr>
-          <w:sz w:val="24"/>
-        </w:rPr>
-        <w:t>lay a card</w:t>
+          <w:sz w:val="40"/>
+        </w:rPr>
+      </w:pPr>
+      <w:r>
+        <w:rPr>
+          <w:sz w:val="40"/>
+        </w:rPr>
+        <w:t xml:space="preserve">Show the dealt 8 cards to the user </w:t>
       </w:r>
     </w:p>
     <w:p>
@@ -301,14 +298,14 @@
           <w:numId w:val="3"/>
         </w:numPr>
         <w:rPr>
-          <w:sz w:val="24"/>
-        </w:rPr>
-      </w:pPr>
-      <w:r>
-        <w:rPr>
-          <w:sz w:val="24"/>
-        </w:rPr>
-        <w:t>User draw a card from the deck</w:t>
+          <w:sz w:val="40"/>
+        </w:rPr>
+      </w:pPr>
+      <w:r>
+        <w:rPr>
+          <w:sz w:val="40"/>
+        </w:rPr>
+        <w:t>User play a card</w:t>
       </w:r>
     </w:p>
     <w:p>
@@ -319,15 +316,65 @@
           <w:numId w:val="3"/>
         </w:numPr>
         <w:rPr>
-          <w:sz w:val="24"/>
-        </w:rPr>
-      </w:pPr>
-      <w:r>
-        <w:rPr>
-          <w:sz w:val="24"/>
-        </w:rPr>
-        <w:t xml:space="preserve">Show the dealt 8 cards to the user </w:t>
-      </w:r>
+          <w:sz w:val="40"/>
+        </w:rPr>
+      </w:pPr>
+      <w:r>
+        <w:rPr>
+          <w:sz w:val="40"/>
+        </w:rPr>
+        <w:t>User draw a card from the deck</w:t>
+      </w:r>
+    </w:p>
+    <w:p>
+      <w:pPr>
+        <w:pStyle w:val="ListParagraph"/>
+        <w:numPr>
+          <w:ilvl w:val="0"/>
+          <w:numId w:val="3"/>
+        </w:numPr>
+        <w:rPr>
+          <w:sz w:val="40"/>
+        </w:rPr>
+      </w:pPr>
+      <w:r>
+        <w:rPr>
+          <w:sz w:val="40"/>
+        </w:rPr>
+        <w:t>Other players take turn</w:t>
+      </w:r>
+    </w:p>
+    <w:p>
+      <w:pPr>
+        <w:pStyle w:val="NoSpacing"/>
+        <w:numPr>
+          <w:ilvl w:val="0"/>
+          <w:numId w:val="3"/>
+        </w:numPr>
+        <w:rPr>
+          <w:sz w:val="40"/>
+        </w:rPr>
+      </w:pPr>
+      <w:bookmarkStart w:id="0" w:name="_GoBack"/>
+      <w:r>
+        <w:rPr>
+          <w:sz w:val="40"/>
+        </w:rPr>
+        <w:t>Get a card from the deck;</w:t>
+      </w:r>
+    </w:p>
+    <w:bookmarkEnd w:id="0"/>
+    <w:p>
+      <w:pPr>
+        <w:pStyle w:val="ListParagraph"/>
+        <w:numPr>
+          <w:ilvl w:val="0"/>
+          <w:numId w:val="3"/>
+        </w:numPr>
+        <w:rPr>
+          <w:sz w:val="40"/>
+        </w:rPr>
+      </w:pPr>
     </w:p>
     <w:p/>
     <w:p>
@@ -595,8 +642,6 @@
           </wp:inline>
         </w:drawing>
       </w:r>
-      <w:bookmarkStart w:id="0" w:name="_GoBack"/>
-      <w:bookmarkEnd w:id="0"/>
     </w:p>
     <w:p>
       <w:pPr>
@@ -750,13 +795,7 @@
         <w:pStyle w:val="NoSpacing"/>
       </w:pPr>
       <w:r>
-        <w:t>E</w:t>
-      </w:r>
-      <w:r>
-        <w:t>xit the app</w:t>
-      </w:r>
-      <w:r>
-        <w:t>:</w:t>
+        <w:t>Get a card from the deck;</w:t>
       </w:r>
     </w:p>
     <w:p>
@@ -770,10 +809,10 @@
           <w:lang w:eastAsia="en-AU"/>
         </w:rPr>
         <w:drawing>
-          <wp:inline distT="0" distB="0" distL="0" distR="0" wp14:anchorId="3B4843D6" wp14:editId="23C8E389">
-            <wp:extent cx="4203791" cy="2363643"/>
-            <wp:effectExtent l="0" t="0" r="6350" b="0"/>
-            <wp:docPr id="6" name="Picture 6"/>
+          <wp:inline distT="0" distB="0" distL="0" distR="0" wp14:anchorId="64DA201A" wp14:editId="6F6D3452">
+            <wp:extent cx="4302868" cy="2419350"/>
+            <wp:effectExtent l="0" t="0" r="2540" b="0"/>
+            <wp:docPr id="3" name="Picture 3"/>
             <wp:cNvGraphicFramePr>
               <a:graphicFrameLocks xmlns:a="http://schemas.openxmlformats.org/drawingml/2006/main" noChangeAspect="1"/>
             </wp:cNvGraphicFramePr>
@@ -793,6 +832,74 @@
                   <pic:spPr>
                     <a:xfrm>
                       <a:off x="0" y="0"/>
+                      <a:ext cx="4321197" cy="2429656"/>
+                    </a:xfrm>
+                    <a:prstGeom prst="rect">
+                      <a:avLst/>
+                    </a:prstGeom>
+                  </pic:spPr>
+                </pic:pic>
+              </a:graphicData>
+            </a:graphic>
+          </wp:inline>
+        </w:drawing>
+      </w:r>
+    </w:p>
+    <w:p>
+      <w:pPr>
+        <w:pStyle w:val="Normal1"/>
+        <w:jc w:val="center"/>
+      </w:pPr>
+    </w:p>
+    <w:p>
+      <w:pPr>
+        <w:pStyle w:val="NoSpacing"/>
+      </w:pPr>
+      <w:r>
+        <w:t>E</w:t>
+      </w:r>
+      <w:r>
+        <w:t>xit the app</w:t>
+      </w:r>
+      <w:r>
+        <w:t>:</w:t>
+      </w:r>
+    </w:p>
+    <w:p>
+      <w:pPr>
+        <w:pStyle w:val="Normal1"/>
+        <w:jc w:val="center"/>
+      </w:pPr>
+      <w:r>
+        <w:rPr>
+          <w:noProof/>
+          <w:lang w:eastAsia="en-AU"/>
+        </w:rPr>
+        <w:lastRenderedPageBreak/>
+        <w:drawing>
+          <wp:inline distT="0" distB="0" distL="0" distR="0" wp14:anchorId="3B4843D6" wp14:editId="23C8E389">
+            <wp:extent cx="4203791" cy="2363643"/>
+            <wp:effectExtent l="0" t="0" r="6350" b="0"/>
+            <wp:docPr id="6" name="Picture 6"/>
+            <wp:cNvGraphicFramePr>
+              <a:graphicFrameLocks xmlns:a="http://schemas.openxmlformats.org/drawingml/2006/main" noChangeAspect="1"/>
+            </wp:cNvGraphicFramePr>
+            <a:graphic xmlns:a="http://schemas.openxmlformats.org/drawingml/2006/main">
+              <a:graphicData uri="http://schemas.openxmlformats.org/drawingml/2006/picture">
+                <pic:pic xmlns:pic="http://schemas.openxmlformats.org/drawingml/2006/picture">
+                  <pic:nvPicPr>
+                    <pic:cNvPr id="1" name=""/>
+                    <pic:cNvPicPr/>
+                  </pic:nvPicPr>
+                  <pic:blipFill>
+                    <a:blip r:embed="rId11"/>
+                    <a:stretch>
+                      <a:fillRect/>
+                    </a:stretch>
+                  </pic:blipFill>
+                  <pic:spPr>
+                    <a:xfrm>
+                      <a:off x="0" y="0"/>
                       <a:ext cx="4221855" cy="2373800"/>
                     </a:xfrm>
                     <a:prstGeom prst="rect">
@@ -884,7 +991,7 @@
       <w:r>
         <w:t xml:space="preserve">: </w:t>
       </w:r>
-      <w:hyperlink r:id="rId11" w:history="1">
+      <w:hyperlink r:id="rId12" w:history="1">
         <w:r>
           <w:rPr>
             <w:rStyle w:val="Hyperlink"/>
@@ -892,6 +999,376 @@
           <w:t>https://github.com/sachiR/Java-Programming-cp2406-/tree/master/Assignment%201/src/Supertrump</w:t>
         </w:r>
       </w:hyperlink>
+    </w:p>
+    <w:p>
+      <w:pPr>
+        <w:jc w:val="center"/>
+      </w:pPr>
+      <w:r>
+        <w:rPr>
+          <w:noProof/>
+          <w:lang w:eastAsia="en-AU"/>
+        </w:rPr>
+        <w:drawing>
+          <wp:inline distT="0" distB="0" distL="0" distR="0" wp14:anchorId="031804C2" wp14:editId="05BC38EE">
+            <wp:extent cx="3740727" cy="2103278"/>
+            <wp:effectExtent l="0" t="0" r="0" b="0"/>
+            <wp:docPr id="8" name="Picture 8"/>
+            <wp:cNvGraphicFramePr>
+              <a:graphicFrameLocks xmlns:a="http://schemas.openxmlformats.org/drawingml/2006/main" noChangeAspect="1"/>
+            </wp:cNvGraphicFramePr>
+            <a:graphic xmlns:a="http://schemas.openxmlformats.org/drawingml/2006/main">
+              <a:graphicData uri="http://schemas.openxmlformats.org/drawingml/2006/picture">
+                <pic:pic xmlns:pic="http://schemas.openxmlformats.org/drawingml/2006/picture">
+                  <pic:nvPicPr>
+                    <pic:cNvPr id="1" name=""/>
+                    <pic:cNvPicPr/>
+                  </pic:nvPicPr>
+                  <pic:blipFill>
+                    <a:blip r:embed="rId13"/>
+                    <a:stretch>
+                      <a:fillRect/>
+                    </a:stretch>
+                  </pic:blipFill>
+                  <pic:spPr>
+                    <a:xfrm>
+                      <a:off x="0" y="0"/>
+                      <a:ext cx="3754891" cy="2111242"/>
+                    </a:xfrm>
+                    <a:prstGeom prst="rect">
+                      <a:avLst/>
+                    </a:prstGeom>
+                  </pic:spPr>
+                </pic:pic>
+              </a:graphicData>
+            </a:graphic>
+          </wp:inline>
+        </w:drawing>
+      </w:r>
+    </w:p>
+    <w:p>
+      <w:pPr>
+        <w:jc w:val="center"/>
+      </w:pPr>
+      <w:r>
+        <w:rPr>
+          <w:noProof/>
+          <w:lang w:eastAsia="en-AU"/>
+        </w:rPr>
+        <w:drawing>
+          <wp:inline distT="0" distB="0" distL="0" distR="0" wp14:anchorId="7F6C5D8B" wp14:editId="281ED187">
+            <wp:extent cx="3796146" cy="2134438"/>
+            <wp:effectExtent l="0" t="0" r="0" b="0"/>
+            <wp:docPr id="9" name="Picture 9"/>
+            <wp:cNvGraphicFramePr>
+              <a:graphicFrameLocks xmlns:a="http://schemas.openxmlformats.org/drawingml/2006/main" noChangeAspect="1"/>
+            </wp:cNvGraphicFramePr>
+            <a:graphic xmlns:a="http://schemas.openxmlformats.org/drawingml/2006/main">
+              <a:graphicData uri="http://schemas.openxmlformats.org/drawingml/2006/picture">
+                <pic:pic xmlns:pic="http://schemas.openxmlformats.org/drawingml/2006/picture">
+                  <pic:nvPicPr>
+                    <pic:cNvPr id="1" name=""/>
+                    <pic:cNvPicPr/>
+                  </pic:nvPicPr>
+                  <pic:blipFill>
+                    <a:blip r:embed="rId14"/>
+                    <a:stretch>
+                      <a:fillRect/>
+                    </a:stretch>
+                  </pic:blipFill>
+                  <pic:spPr>
+                    <a:xfrm>
+                      <a:off x="0" y="0"/>
+                      <a:ext cx="3830217" cy="2153595"/>
+                    </a:xfrm>
+                    <a:prstGeom prst="rect">
+                      <a:avLst/>
+                    </a:prstGeom>
+                  </pic:spPr>
+                </pic:pic>
+              </a:graphicData>
+            </a:graphic>
+          </wp:inline>
+        </w:drawing>
+      </w:r>
+    </w:p>
+    <w:p>
+      <w:pPr>
+        <w:jc w:val="center"/>
+      </w:pPr>
+      <w:r>
+        <w:rPr>
+          <w:noProof/>
+          <w:lang w:eastAsia="en-AU"/>
+        </w:rPr>
+        <w:drawing>
+          <wp:inline distT="0" distB="0" distL="0" distR="0" wp14:anchorId="2374DAAD" wp14:editId="5CB2A004">
+            <wp:extent cx="3942500" cy="2216727"/>
+            <wp:effectExtent l="0" t="0" r="1270" b="0"/>
+            <wp:docPr id="10" name="Picture 10"/>
+            <wp:cNvGraphicFramePr>
+              <a:graphicFrameLocks xmlns:a="http://schemas.openxmlformats.org/drawingml/2006/main" noChangeAspect="1"/>
+            </wp:cNvGraphicFramePr>
+            <a:graphic xmlns:a="http://schemas.openxmlformats.org/drawingml/2006/main">
+              <a:graphicData uri="http://schemas.openxmlformats.org/drawingml/2006/picture">
+                <pic:pic xmlns:pic="http://schemas.openxmlformats.org/drawingml/2006/picture">
+                  <pic:nvPicPr>
+                    <pic:cNvPr id="1" name=""/>
+                    <pic:cNvPicPr/>
+                  </pic:nvPicPr>
+                  <pic:blipFill>
+                    <a:blip r:embed="rId15"/>
+                    <a:stretch>
+                      <a:fillRect/>
+                    </a:stretch>
+                  </pic:blipFill>
+                  <pic:spPr>
+                    <a:xfrm>
+                      <a:off x="0" y="0"/>
+                      <a:ext cx="3969713" cy="2232028"/>
+                    </a:xfrm>
+                    <a:prstGeom prst="rect">
+                      <a:avLst/>
+                    </a:prstGeom>
+                  </pic:spPr>
+                </pic:pic>
+              </a:graphicData>
+            </a:graphic>
+          </wp:inline>
+        </w:drawing>
+      </w:r>
+    </w:p>
+    <w:p>
+      <w:pPr>
+        <w:jc w:val="center"/>
+      </w:pPr>
+      <w:r>
+        <w:rPr>
+          <w:noProof/>
+          <w:lang w:eastAsia="en-AU"/>
+        </w:rPr>
+        <w:lastRenderedPageBreak/>
+        <w:drawing>
+          <wp:inline distT="0" distB="0" distL="0" distR="0" wp14:anchorId="67EBCAD9" wp14:editId="653E3684">
+            <wp:extent cx="3474327" cy="1953491"/>
+            <wp:effectExtent l="0" t="0" r="0" b="8890"/>
+            <wp:docPr id="11" name="Picture 11"/>
+            <wp:cNvGraphicFramePr>
+              <a:graphicFrameLocks xmlns:a="http://schemas.openxmlformats.org/drawingml/2006/main" noChangeAspect="1"/>
+            </wp:cNvGraphicFramePr>
+            <a:graphic xmlns:a="http://schemas.openxmlformats.org/drawingml/2006/main">
+              <a:graphicData uri="http://schemas.openxmlformats.org/drawingml/2006/picture">
+                <pic:pic xmlns:pic="http://schemas.openxmlformats.org/drawingml/2006/picture">
+                  <pic:nvPicPr>
+                    <pic:cNvPr id="1" name=""/>
+                    <pic:cNvPicPr/>
+                  </pic:nvPicPr>
+                  <pic:blipFill>
+                    <a:blip r:embed="rId16"/>
+                    <a:stretch>
+                      <a:fillRect/>
+                    </a:stretch>
+                  </pic:blipFill>
+                  <pic:spPr>
+                    <a:xfrm>
+                      <a:off x="0" y="0"/>
+                      <a:ext cx="3502331" cy="1969237"/>
+                    </a:xfrm>
+                    <a:prstGeom prst="rect">
+                      <a:avLst/>
+                    </a:prstGeom>
+                  </pic:spPr>
+                </pic:pic>
+              </a:graphicData>
+            </a:graphic>
+          </wp:inline>
+        </w:drawing>
+      </w:r>
+    </w:p>
+    <w:p>
+      <w:pPr>
+        <w:jc w:val="center"/>
+      </w:pPr>
+      <w:r>
+        <w:rPr>
+          <w:noProof/>
+          <w:lang w:eastAsia="en-AU"/>
+        </w:rPr>
+        <w:drawing>
+          <wp:inline distT="0" distB="0" distL="0" distR="0" wp14:anchorId="5BF9C4DA" wp14:editId="34EA92FD">
+            <wp:extent cx="3643746" cy="2048750"/>
+            <wp:effectExtent l="0" t="0" r="0" b="8890"/>
+            <wp:docPr id="12" name="Picture 12"/>
+            <wp:cNvGraphicFramePr>
+              <a:graphicFrameLocks xmlns:a="http://schemas.openxmlformats.org/drawingml/2006/main" noChangeAspect="1"/>
+            </wp:cNvGraphicFramePr>
+            <a:graphic xmlns:a="http://schemas.openxmlformats.org/drawingml/2006/main">
+              <a:graphicData uri="http://schemas.openxmlformats.org/drawingml/2006/picture">
+                <pic:pic xmlns:pic="http://schemas.openxmlformats.org/drawingml/2006/picture">
+                  <pic:nvPicPr>
+                    <pic:cNvPr id="1" name=""/>
+                    <pic:cNvPicPr/>
+                  </pic:nvPicPr>
+                  <pic:blipFill>
+                    <a:blip r:embed="rId17"/>
+                    <a:stretch>
+                      <a:fillRect/>
+                    </a:stretch>
+                  </pic:blipFill>
+                  <pic:spPr>
+                    <a:xfrm>
+                      <a:off x="0" y="0"/>
+                      <a:ext cx="3667047" cy="2061852"/>
+                    </a:xfrm>
+                    <a:prstGeom prst="rect">
+                      <a:avLst/>
+                    </a:prstGeom>
+                  </pic:spPr>
+                </pic:pic>
+              </a:graphicData>
+            </a:graphic>
+          </wp:inline>
+        </w:drawing>
+      </w:r>
+    </w:p>
+    <w:p>
+      <w:pPr>
+        <w:jc w:val="center"/>
+      </w:pPr>
+      <w:r>
+        <w:rPr>
+          <w:noProof/>
+          <w:lang w:eastAsia="en-AU"/>
+        </w:rPr>
+        <w:drawing>
+          <wp:inline distT="0" distB="0" distL="0" distR="0" wp14:anchorId="5F84335F" wp14:editId="1052D2D2">
+            <wp:extent cx="3699163" cy="2079908"/>
+            <wp:effectExtent l="0" t="0" r="0" b="0"/>
+            <wp:docPr id="13" name="Picture 13"/>
+            <wp:cNvGraphicFramePr>
+              <a:graphicFrameLocks xmlns:a="http://schemas.openxmlformats.org/drawingml/2006/main" noChangeAspect="1"/>
+            </wp:cNvGraphicFramePr>
+            <a:graphic xmlns:a="http://schemas.openxmlformats.org/drawingml/2006/main">
+              <a:graphicData uri="http://schemas.openxmlformats.org/drawingml/2006/picture">
+                <pic:pic xmlns:pic="http://schemas.openxmlformats.org/drawingml/2006/picture">
+                  <pic:nvPicPr>
+                    <pic:cNvPr id="1" name=""/>
+                    <pic:cNvPicPr/>
+                  </pic:nvPicPr>
+                  <pic:blipFill>
+                    <a:blip r:embed="rId18"/>
+                    <a:stretch>
+                      <a:fillRect/>
+                    </a:stretch>
+                  </pic:blipFill>
+                  <pic:spPr>
+                    <a:xfrm>
+                      <a:off x="0" y="0"/>
+                      <a:ext cx="3718085" cy="2090547"/>
+                    </a:xfrm>
+                    <a:prstGeom prst="rect">
+                      <a:avLst/>
+                    </a:prstGeom>
+                  </pic:spPr>
+                </pic:pic>
+              </a:graphicData>
+            </a:graphic>
+          </wp:inline>
+        </w:drawing>
+      </w:r>
+    </w:p>
+    <w:p>
+      <w:pPr>
+        <w:jc w:val="center"/>
+      </w:pPr>
+      <w:r>
+        <w:rPr>
+          <w:noProof/>
+          <w:lang w:eastAsia="en-AU"/>
+        </w:rPr>
+        <w:drawing>
+          <wp:inline distT="0" distB="0" distL="0" distR="0" wp14:anchorId="2AF3019C" wp14:editId="529BCECC">
+            <wp:extent cx="3720733" cy="2092036"/>
+            <wp:effectExtent l="0" t="0" r="0" b="3810"/>
+            <wp:docPr id="14" name="Picture 14"/>
+            <wp:cNvGraphicFramePr>
+              <a:graphicFrameLocks xmlns:a="http://schemas.openxmlformats.org/drawingml/2006/main" noChangeAspect="1"/>
+            </wp:cNvGraphicFramePr>
+            <a:graphic xmlns:a="http://schemas.openxmlformats.org/drawingml/2006/main">
+              <a:graphicData uri="http://schemas.openxmlformats.org/drawingml/2006/picture">
+                <pic:pic xmlns:pic="http://schemas.openxmlformats.org/drawingml/2006/picture">
+                  <pic:nvPicPr>
+                    <pic:cNvPr id="1" name=""/>
+                    <pic:cNvPicPr/>
+                  </pic:nvPicPr>
+                  <pic:blipFill>
+                    <a:blip r:embed="rId19"/>
+                    <a:stretch>
+                      <a:fillRect/>
+                    </a:stretch>
+                  </pic:blipFill>
+                  <pic:spPr>
+                    <a:xfrm>
+                      <a:off x="0" y="0"/>
+                      <a:ext cx="3762825" cy="2115703"/>
+                    </a:xfrm>
+                    <a:prstGeom prst="rect">
+                      <a:avLst/>
+                    </a:prstGeom>
+                  </pic:spPr>
+                </pic:pic>
+              </a:graphicData>
+            </a:graphic>
+          </wp:inline>
+        </w:drawing>
+      </w:r>
+    </w:p>
+    <w:p>
+      <w:pPr>
+        <w:jc w:val="center"/>
+      </w:pPr>
+      <w:r>
+        <w:rPr>
+          <w:noProof/>
+          <w:lang w:eastAsia="en-AU"/>
+        </w:rPr>
+        <w:lastRenderedPageBreak/>
+        <w:drawing>
+          <wp:inline distT="0" distB="0" distL="0" distR="0" wp14:anchorId="452D3826" wp14:editId="6EDE7709">
+            <wp:extent cx="3794654" cy="2133600"/>
+            <wp:effectExtent l="0" t="0" r="0" b="0"/>
+            <wp:docPr id="15" name="Picture 15"/>
+            <wp:cNvGraphicFramePr>
+              <a:graphicFrameLocks xmlns:a="http://schemas.openxmlformats.org/drawingml/2006/main" noChangeAspect="1"/>
+            </wp:cNvGraphicFramePr>
+            <a:graphic xmlns:a="http://schemas.openxmlformats.org/drawingml/2006/main">
+              <a:graphicData uri="http://schemas.openxmlformats.org/drawingml/2006/picture">
+                <pic:pic xmlns:pic="http://schemas.openxmlformats.org/drawingml/2006/picture">
+                  <pic:nvPicPr>
+                    <pic:cNvPr id="1" name=""/>
+                    <pic:cNvPicPr/>
+                  </pic:nvPicPr>
+                  <pic:blipFill>
+                    <a:blip r:embed="rId20"/>
+                    <a:stretch>
+                      <a:fillRect/>
+                    </a:stretch>
+                  </pic:blipFill>
+                  <pic:spPr>
+                    <a:xfrm>
+                      <a:off x="0" y="0"/>
+                      <a:ext cx="3818920" cy="2147244"/>
+                    </a:xfrm>
+                    <a:prstGeom prst="rect">
+                      <a:avLst/>
+                    </a:prstGeom>
+                  </pic:spPr>
+                </pic:pic>
+              </a:graphicData>
+            </a:graphic>
+          </wp:inline>
+        </w:drawing>
+      </w:r>
     </w:p>
     <w:p/>
     <w:sectPr>

</xml_diff>

<commit_message>
show the picked card
</commit_message>
<xml_diff>
--- a/Assignment 1/word files/PereraSachini.docx
+++ b/Assignment 1/word files/PereraSachini.docx
@@ -515,8 +515,6 @@
         </w:rPr>
         <w:t>User chose a category</w:t>
       </w:r>
-      <w:bookmarkStart w:id="0" w:name="_GoBack"/>
-      <w:bookmarkEnd w:id="0"/>
     </w:p>
     <w:p>
       <w:pPr>
@@ -1597,7 +1595,56 @@
         </w:drawing>
       </w:r>
     </w:p>
-    <w:p/>
+    <w:p>
+      <w:pPr>
+        <w:jc w:val="center"/>
+      </w:pPr>
+      <w:r>
+        <w:rPr>
+          <w:noProof/>
+          <w:lang w:eastAsia="en-AU"/>
+        </w:rPr>
+        <w:drawing>
+          <wp:inline distT="0" distB="0" distL="0" distR="0" wp14:anchorId="3C150CB6" wp14:editId="40F7FA56">
+            <wp:extent cx="3749074" cy="2107972"/>
+            <wp:effectExtent l="0" t="0" r="3810" b="6985"/>
+            <wp:docPr id="16" name="Picture 16"/>
+            <wp:cNvGraphicFramePr>
+              <a:graphicFrameLocks xmlns:a="http://schemas.openxmlformats.org/drawingml/2006/main" noChangeAspect="1"/>
+            </wp:cNvGraphicFramePr>
+            <a:graphic xmlns:a="http://schemas.openxmlformats.org/drawingml/2006/main">
+              <a:graphicData uri="http://schemas.openxmlformats.org/drawingml/2006/picture">
+                <pic:pic xmlns:pic="http://schemas.openxmlformats.org/drawingml/2006/picture">
+                  <pic:nvPicPr>
+                    <pic:cNvPr id="1" name=""/>
+                    <pic:cNvPicPr/>
+                  </pic:nvPicPr>
+                  <pic:blipFill>
+                    <a:blip r:embed="rId21"/>
+                    <a:stretch>
+                      <a:fillRect/>
+                    </a:stretch>
+                  </pic:blipFill>
+                  <pic:spPr>
+                    <a:xfrm>
+                      <a:off x="0" y="0"/>
+                      <a:ext cx="3769826" cy="2119640"/>
+                    </a:xfrm>
+                    <a:prstGeom prst="rect">
+                      <a:avLst/>
+                    </a:prstGeom>
+                  </pic:spPr>
+                </pic:pic>
+              </a:graphicData>
+            </a:graphic>
+          </wp:inline>
+        </w:drawing>
+      </w:r>
+    </w:p>
+    <w:p>
+      <w:bookmarkStart w:id="0" w:name="_GoBack"/>
+      <w:bookmarkEnd w:id="0"/>
+    </w:p>
     <w:sectPr>
       <w:pgSz w:w="11906" w:h="16838"/>
       <w:pgMar w:top="1440" w:right="1440" w:bottom="1440" w:left="1440" w:header="708" w:footer="708" w:gutter="0"/>

</xml_diff>